<commit_message>
Updated Game Dev Document
</commit_message>
<xml_diff>
--- a/Report/GameDev.docx
+++ b/Report/GameDev.docx
@@ -5,42 +5,109 @@
     <w:p>
       <w:pPr>
         <w:pStyle w:val="Date"/>
-      </w:pPr>
-      <w:r>
-        <w:t xml:space="preserve">Lochlann, </w:t>
-      </w:r>
-      <w:r>
+        <w:rPr>
+          <w:rFonts w:ascii="Times New Roman" w:hAnsi="Times New Roman" w:cs="Times New Roman"/>
+        </w:rPr>
+      </w:pPr>
+      <w:proofErr w:type="spellStart"/>
+      <w:r>
+        <w:rPr>
+          <w:rFonts w:ascii="Times New Roman" w:hAnsi="Times New Roman" w:cs="Times New Roman"/>
+        </w:rPr>
+        <w:t>Lochlann</w:t>
+      </w:r>
+      <w:proofErr w:type="spellEnd"/>
+      <w:r>
+        <w:rPr>
+          <w:rFonts w:ascii="Times New Roman" w:hAnsi="Times New Roman" w:cs="Times New Roman"/>
+        </w:rPr>
+        <w:t xml:space="preserve">, </w:t>
+      </w:r>
+      <w:r>
+        <w:rPr>
+          <w:rFonts w:ascii="Times New Roman" w:hAnsi="Times New Roman" w:cs="Times New Roman"/>
+        </w:rPr>
         <w:br/>
         <w:t xml:space="preserve">Daniels R00166279, </w:t>
       </w:r>
       <w:r>
+        <w:rPr>
+          <w:rFonts w:ascii="Times New Roman" w:hAnsi="Times New Roman" w:cs="Times New Roman"/>
+        </w:rPr>
         <w:br/>
-        <w:t xml:space="preserve">Eric, </w:t>
-      </w:r>
-      <w:r>
+        <w:t>Eric</w:t>
+      </w:r>
+      <w:r>
+        <w:rPr>
+          <w:rFonts w:ascii="Times New Roman" w:hAnsi="Times New Roman" w:cs="Times New Roman"/>
+        </w:rPr>
+        <w:t xml:space="preserve"> O Shea R00122087</w:t>
+      </w:r>
+      <w:r>
+        <w:rPr>
+          <w:rFonts w:ascii="Times New Roman" w:hAnsi="Times New Roman" w:cs="Times New Roman"/>
+        </w:rPr>
+        <w:t xml:space="preserve">, </w:t>
+      </w:r>
+      <w:r>
+        <w:rPr>
+          <w:rFonts w:ascii="Times New Roman" w:hAnsi="Times New Roman" w:cs="Times New Roman"/>
+        </w:rPr>
         <w:br/>
+      </w:r>
+      <w:proofErr w:type="spellStart"/>
+      <w:r>
+        <w:rPr>
+          <w:rFonts w:ascii="Times New Roman" w:hAnsi="Times New Roman" w:cs="Times New Roman"/>
+        </w:rPr>
         <w:t>Ruaidhri</w:t>
       </w:r>
+      <w:proofErr w:type="spellEnd"/>
     </w:p>
     <w:p>
       <w:pPr>
         <w:pStyle w:val="Title"/>
-      </w:pPr>
-      <w:r>
-        <w:t>Game dev proj.</w:t>
+        <w:rPr>
+          <w:rFonts w:ascii="Times New Roman" w:hAnsi="Times New Roman" w:cs="Times New Roman"/>
+        </w:rPr>
+      </w:pPr>
+      <w:r>
+        <w:rPr>
+          <w:rFonts w:ascii="Times New Roman" w:hAnsi="Times New Roman" w:cs="Times New Roman"/>
+        </w:rPr>
+        <w:t>Game dev proj</w:t>
+      </w:r>
+      <w:r>
+        <w:rPr>
+          <w:rFonts w:ascii="Times New Roman" w:hAnsi="Times New Roman" w:cs="Times New Roman"/>
+        </w:rPr>
+        <w:t>ect design document</w:t>
+      </w:r>
+      <w:r>
+        <w:rPr>
+          <w:rFonts w:ascii="Times New Roman" w:hAnsi="Times New Roman" w:cs="Times New Roman"/>
+        </w:rPr>
+        <w:t>.</w:t>
       </w:r>
     </w:p>
     <w:p>
       <w:pPr>
         <w:pStyle w:val="Heading1"/>
-      </w:pPr>
-      <w:r>
-        <w:t>Chapter 1 – Title page</w:t>
-      </w:r>
-    </w:p>
-    <w:p>
-      <w:r>
-        <w:t>{GAMETITLE} - Requires collaboration</w:t>
+        <w:rPr>
+          <w:rFonts w:ascii="Times New Roman" w:hAnsi="Times New Roman" w:cs="Times New Roman"/>
+        </w:rPr>
+      </w:pPr>
+      <w:r>
+        <w:rPr>
+          <w:rFonts w:ascii="Times New Roman" w:hAnsi="Times New Roman" w:cs="Times New Roman"/>
+        </w:rPr>
+        <w:t xml:space="preserve">Chapter 1 – </w:t>
+      </w:r>
+      <w:r>
+        <w:rPr>
+          <w:rFonts w:ascii="Times New Roman" w:hAnsi="Times New Roman" w:cs="Times New Roman"/>
+        </w:rPr>
+        <w:t>Left unsupervised</w:t>
       </w:r>
     </w:p>
     <w:p>
@@ -66,12 +133,39 @@
       </w:pPr>
       <w:r>
         <w:rPr>
-          <w:rFonts w:eastAsia="Times New Roman"/>
+          <w:rFonts w:ascii="Times New Roman" w:eastAsia="Times New Roman" w:hAnsi="Times New Roman" w:cs="Times New Roman"/>
           <w:sz w:val="24"/>
           <w:szCs w:val="24"/>
           <w:lang w:val="en-IE" w:eastAsia="en-IE"/>
         </w:rPr>
-        <w:t>{BOXART} - Asked people for help</w:t>
+        <w:t xml:space="preserve">{BOXART} </w:t>
+      </w:r>
+      <w:r>
+        <w:rPr>
+          <w:rFonts w:ascii="Times New Roman" w:eastAsia="Times New Roman" w:hAnsi="Times New Roman" w:cs="Times New Roman"/>
+          <w:sz w:val="24"/>
+          <w:szCs w:val="24"/>
+          <w:lang w:val="en-IE" w:eastAsia="en-IE"/>
+        </w:rPr>
+        <w:t>–</w:t>
+      </w:r>
+      <w:r>
+        <w:rPr>
+          <w:rFonts w:ascii="Times New Roman" w:eastAsia="Times New Roman" w:hAnsi="Times New Roman" w:cs="Times New Roman"/>
+          <w:sz w:val="24"/>
+          <w:szCs w:val="24"/>
+          <w:lang w:val="en-IE" w:eastAsia="en-IE"/>
+        </w:rPr>
+        <w:t xml:space="preserve"> </w:t>
+      </w:r>
+      <w:r>
+        <w:rPr>
+          <w:rFonts w:ascii="Times New Roman" w:eastAsia="Times New Roman" w:hAnsi="Times New Roman" w:cs="Times New Roman"/>
+          <w:sz w:val="24"/>
+          <w:szCs w:val="24"/>
+          <w:lang w:val="en-IE" w:eastAsia="en-IE"/>
+        </w:rPr>
+        <w:t>In the Works.</w:t>
       </w:r>
     </w:p>
     <w:p>
@@ -97,7 +191,7 @@
       </w:pPr>
       <w:r>
         <w:rPr>
-          <w:rFonts w:eastAsia="Times New Roman"/>
+          <w:rFonts w:ascii="Times New Roman" w:eastAsia="Times New Roman" w:hAnsi="Times New Roman" w:cs="Times New Roman"/>
           <w:sz w:val="24"/>
           <w:szCs w:val="24"/>
           <w:lang w:val="en-IE" w:eastAsia="en-IE"/>
@@ -107,7 +201,7 @@
       <w:hyperlink r:id="rId7" w:history="1">
         <w:r>
           <w:rPr>
-            <w:rFonts w:eastAsia="Times New Roman"/>
+            <w:rFonts w:ascii="Times New Roman" w:eastAsia="Times New Roman" w:hAnsi="Times New Roman" w:cs="Times New Roman"/>
             <w:color w:val="1155CC"/>
             <w:sz w:val="24"/>
             <w:szCs w:val="24"/>
@@ -121,15 +215,18 @@
     <w:p>
       <w:pPr>
         <w:rPr>
+          <w:rFonts w:ascii="Times New Roman" w:hAnsi="Times New Roman" w:cs="Times New Roman"/>
           <w:lang w:val="en-IE"/>
         </w:rPr>
       </w:pPr>
     </w:p>
     <w:p>
       <w:pPr>
-        <w:pStyle w:val="Heading2"/>
+        <w:pStyle w:val="Heading1"/>
+        <w:jc w:val="center"/>
         <w:rPr>
           <w:rStyle w:val="Heading2Char"/>
+          <w:rFonts w:ascii="Times New Roman" w:hAnsi="Times New Roman" w:cs="Times New Roman"/>
         </w:rPr>
       </w:pPr>
       <w:r>
@@ -138,7 +235,8 @@
     </w:p>
     <w:p>
       <w:pPr>
-        <w:pStyle w:val="ListNumber"/>
+        <w:pStyle w:val="Heading1"/>
+        <w:jc w:val="center"/>
       </w:pPr>
       <w:r>
         <w:t>Lochlann O’Neill</w:t>
@@ -146,7 +244,8 @@
     </w:p>
     <w:p>
       <w:pPr>
-        <w:pStyle w:val="ListNumber"/>
+        <w:pStyle w:val="Heading1"/>
+        <w:jc w:val="center"/>
       </w:pPr>
       <w:r>
         <w:t>Daniels Pikurs</w:t>
@@ -154,15 +253,20 @@
     </w:p>
     <w:p>
       <w:pPr>
-        <w:pStyle w:val="ListNumber"/>
+        <w:pStyle w:val="Heading1"/>
+        <w:jc w:val="center"/>
       </w:pPr>
       <w:r>
         <w:t>Eric O’Shea</w:t>
       </w:r>
-    </w:p>
-    <w:p>
-      <w:pPr>
-        <w:pStyle w:val="ListNumber"/>
+      <w:r>
+        <w:t xml:space="preserve"> (R00122087)</w:t>
+      </w:r>
+    </w:p>
+    <w:p>
+      <w:pPr>
+        <w:pStyle w:val="Heading1"/>
+        <w:jc w:val="center"/>
       </w:pPr>
       <w:r>
         <w:t>Ruaidhri Mulgrew</w:t>
@@ -171,47 +275,204 @@
     <w:p>
       <w:pPr>
         <w:pStyle w:val="Heading1"/>
-      </w:pPr>
-      <w:r>
+        <w:rPr>
+          <w:rFonts w:ascii="Times New Roman" w:hAnsi="Times New Roman" w:cs="Times New Roman"/>
+        </w:rPr>
+      </w:pPr>
+      <w:r>
+        <w:rPr>
+          <w:rFonts w:ascii="Times New Roman" w:hAnsi="Times New Roman" w:cs="Times New Roman"/>
+        </w:rPr>
         <w:t>Chapter 2 – Store and gameplay</w:t>
       </w:r>
     </w:p>
     <w:p>
-      <w:r>
-        <w:t>The two brothers discover a treasure chest at the start of the narrative.</w:t>
-      </w:r>
-      <w:r>
+      <w:pPr>
+        <w:spacing w:before="120"/>
+        <w:rPr>
+          <w:rFonts w:ascii="Times New Roman" w:hAnsi="Times New Roman" w:cs="Times New Roman"/>
+          <w:sz w:val="24"/>
+          <w:szCs w:val="24"/>
+        </w:rPr>
+      </w:pPr>
+      <w:r>
+        <w:rPr>
+          <w:rFonts w:ascii="Times New Roman" w:hAnsi="Times New Roman" w:cs="Times New Roman"/>
+          <w:sz w:val="24"/>
+          <w:szCs w:val="24"/>
+        </w:rPr>
+        <w:t>T</w:t>
+      </w:r>
+      <w:r>
+        <w:rPr>
+          <w:rFonts w:ascii="Times New Roman" w:hAnsi="Times New Roman" w:cs="Times New Roman"/>
+          <w:sz w:val="24"/>
+          <w:szCs w:val="24"/>
+        </w:rPr>
+        <w:t>wo brothers discover a treasure chest at the start of the narrative.</w:t>
+      </w:r>
+      <w:r>
+        <w:rPr>
+          <w:rFonts w:ascii="Times New Roman" w:hAnsi="Times New Roman" w:cs="Times New Roman"/>
+          <w:sz w:val="24"/>
+          <w:szCs w:val="24"/>
+        </w:rPr>
         <w:br/>
         <w:t>Both heroes in this game are reliant on one another.</w:t>
       </w:r>
       <w:r>
+        <w:rPr>
+          <w:rFonts w:ascii="Times New Roman" w:hAnsi="Times New Roman" w:cs="Times New Roman"/>
+          <w:sz w:val="24"/>
+          <w:szCs w:val="24"/>
+        </w:rPr>
         <w:br/>
-        <w:t>They must traverse a few levels of an abandoned multi-story facility to locate this treasure.</w:t>
-      </w:r>
-      <w:r>
+      </w:r>
+      <w:r>
+        <w:rPr>
+          <w:rFonts w:ascii="Times New Roman" w:hAnsi="Times New Roman" w:cs="Times New Roman"/>
+          <w:sz w:val="24"/>
+          <w:szCs w:val="24"/>
+        </w:rPr>
+        <w:lastRenderedPageBreak/>
+        <w:t>They must traverse a few levels of an abandoned multi-</w:t>
+      </w:r>
+      <w:r>
+        <w:rPr>
+          <w:rFonts w:ascii="Times New Roman" w:hAnsi="Times New Roman" w:cs="Times New Roman"/>
+          <w:sz w:val="24"/>
+          <w:szCs w:val="24"/>
+        </w:rPr>
+        <w:t>story facility to</w:t>
+      </w:r>
+      <w:r>
+        <w:rPr>
+          <w:rFonts w:ascii="Times New Roman" w:hAnsi="Times New Roman" w:cs="Times New Roman"/>
+          <w:sz w:val="24"/>
+          <w:szCs w:val="24"/>
+        </w:rPr>
+        <w:t xml:space="preserve"> locate this treasure.</w:t>
+      </w:r>
+      <w:r>
+        <w:rPr>
+          <w:rFonts w:ascii="Times New Roman" w:hAnsi="Times New Roman" w:cs="Times New Roman"/>
+          <w:sz w:val="24"/>
+          <w:szCs w:val="24"/>
+        </w:rPr>
         <w:br/>
-        <w:t>They involve ballistic turrets, hazards, and possibly creepy crawlies; these aren't your typical facility rooms.</w:t>
-      </w:r>
-      <w:r>
+        <w:t>They involve ballistic turrets, hazards, and possibly creepy crawlies</w:t>
+      </w:r>
+      <w:r>
+        <w:rPr>
+          <w:rFonts w:ascii="Times New Roman" w:hAnsi="Times New Roman" w:cs="Times New Roman"/>
+          <w:sz w:val="24"/>
+          <w:szCs w:val="24"/>
+        </w:rPr>
+        <w:t>. T</w:t>
+      </w:r>
+      <w:r>
+        <w:rPr>
+          <w:rFonts w:ascii="Times New Roman" w:hAnsi="Times New Roman" w:cs="Times New Roman"/>
+          <w:sz w:val="24"/>
+          <w:szCs w:val="24"/>
+        </w:rPr>
+        <w:t xml:space="preserve">hese aren't your typical </w:t>
+      </w:r>
+      <w:r>
+        <w:rPr>
+          <w:rFonts w:ascii="Times New Roman" w:hAnsi="Times New Roman" w:cs="Times New Roman"/>
+          <w:sz w:val="24"/>
+          <w:szCs w:val="24"/>
+        </w:rPr>
+        <w:t>facility rooms</w:t>
+      </w:r>
+      <w:r>
+        <w:rPr>
+          <w:rFonts w:ascii="Times New Roman" w:hAnsi="Times New Roman" w:cs="Times New Roman"/>
+          <w:sz w:val="24"/>
+          <w:szCs w:val="24"/>
+        </w:rPr>
+        <w:t>.</w:t>
+      </w:r>
+      <w:r>
+        <w:rPr>
+          <w:rFonts w:ascii="Times New Roman" w:hAnsi="Times New Roman" w:cs="Times New Roman"/>
+          <w:sz w:val="24"/>
+          <w:szCs w:val="24"/>
+        </w:rPr>
         <w:br/>
-        <w:t>Finding the secret keys to each doorway in each room in addition to avoiding those dangerous hazards is the ultimate goal</w:t>
-      </w:r>
-      <w:r>
-        <w:br/>
-        <w:t>.Once they uncover the treasure, they will be granted an unpredicted event awaiting them.</w:t>
+        <w:t xml:space="preserve">Finding the secret keys to each doorway in each room </w:t>
+      </w:r>
+      <w:r>
+        <w:rPr>
+          <w:rFonts w:ascii="Times New Roman" w:hAnsi="Times New Roman" w:cs="Times New Roman"/>
+          <w:sz w:val="24"/>
+          <w:szCs w:val="24"/>
+        </w:rPr>
+        <w:t>while</w:t>
+      </w:r>
+      <w:r>
+        <w:rPr>
+          <w:rFonts w:ascii="Times New Roman" w:hAnsi="Times New Roman" w:cs="Times New Roman"/>
+          <w:sz w:val="24"/>
+          <w:szCs w:val="24"/>
+        </w:rPr>
+        <w:t xml:space="preserve"> avoiding dangerous hazards is the </w:t>
+      </w:r>
+      <w:r>
+        <w:rPr>
+          <w:rFonts w:ascii="Times New Roman" w:hAnsi="Times New Roman" w:cs="Times New Roman"/>
+          <w:sz w:val="24"/>
+          <w:szCs w:val="24"/>
+        </w:rPr>
+        <w:t>goal for the players</w:t>
+      </w:r>
+      <w:r>
+        <w:rPr>
+          <w:rFonts w:ascii="Times New Roman" w:hAnsi="Times New Roman" w:cs="Times New Roman"/>
+          <w:sz w:val="24"/>
+          <w:szCs w:val="24"/>
+        </w:rPr>
+        <w:t>.</w:t>
+      </w:r>
+    </w:p>
+    <w:p>
+      <w:pPr>
+        <w:spacing w:before="120"/>
+        <w:rPr>
+          <w:rFonts w:ascii="Times New Roman" w:hAnsi="Times New Roman" w:cs="Times New Roman"/>
+          <w:sz w:val="24"/>
+          <w:szCs w:val="24"/>
+        </w:rPr>
+      </w:pPr>
+      <w:r>
+        <w:rPr>
+          <w:rFonts w:ascii="Times New Roman" w:hAnsi="Times New Roman" w:cs="Times New Roman"/>
+          <w:sz w:val="24"/>
+          <w:szCs w:val="24"/>
+        </w:rPr>
+        <w:t>Once they uncover the treasure, they will be granted an unpredicted event awaiting them.</w:t>
       </w:r>
     </w:p>
     <w:p>
       <w:pPr>
         <w:pStyle w:val="Heading1"/>
+        <w:rPr>
+          <w:rFonts w:ascii="Times New Roman" w:hAnsi="Times New Roman" w:cs="Times New Roman"/>
+        </w:rPr>
       </w:pPr>
     </w:p>
     <w:p>
       <w:pPr>
         <w:pStyle w:val="Heading1"/>
-      </w:pPr>
-      <w:r>
-        <w:lastRenderedPageBreak/>
+        <w:rPr>
+          <w:rFonts w:ascii="Times New Roman" w:hAnsi="Times New Roman" w:cs="Times New Roman"/>
+        </w:rPr>
+      </w:pPr>
+      <w:r>
+        <w:rPr>
+          <w:rFonts w:ascii="Times New Roman" w:hAnsi="Times New Roman" w:cs="Times New Roman"/>
+        </w:rPr>
         <w:t>Chapter 3 – Game Flow</w:t>
       </w:r>
     </w:p>
@@ -219,11 +480,13 @@
       <w:pPr>
         <w:pStyle w:val="ListNumber"/>
         <w:rPr>
+          <w:rFonts w:ascii="Times New Roman" w:hAnsi="Times New Roman" w:cs="Times New Roman"/>
           <w:lang w:val="en-IE" w:eastAsia="en-IE"/>
         </w:rPr>
       </w:pPr>
       <w:r>
         <w:rPr>
+          <w:rFonts w:ascii="Times New Roman" w:hAnsi="Times New Roman" w:cs="Times New Roman"/>
           <w:lang w:val="en-IE" w:eastAsia="en-IE"/>
         </w:rPr>
         <w:t>This is a two-player game, and the player growth will be because of the players working together to overcome each level. </w:t>
@@ -233,11 +496,13 @@
       <w:pPr>
         <w:pStyle w:val="ListNumber"/>
         <w:rPr>
+          <w:rFonts w:ascii="Times New Roman" w:hAnsi="Times New Roman" w:cs="Times New Roman"/>
           <w:lang w:val="en-IE" w:eastAsia="en-IE"/>
         </w:rPr>
       </w:pPr>
       <w:r>
         <w:rPr>
+          <w:rFonts w:ascii="Times New Roman" w:hAnsi="Times New Roman" w:cs="Times New Roman"/>
           <w:lang w:val="en-IE" w:eastAsia="en-IE"/>
         </w:rPr>
         <w:t>To do this each player will have to collect keys that are unique to them. These keys can then open doors that, for example, might allow the other player to progress further and find their own unique key.</w:t>
@@ -247,11 +512,13 @@
       <w:pPr>
         <w:pStyle w:val="ListNumber"/>
         <w:rPr>
+          <w:rFonts w:ascii="Times New Roman" w:hAnsi="Times New Roman" w:cs="Times New Roman"/>
           <w:lang w:val="en-IE" w:eastAsia="en-IE"/>
         </w:rPr>
       </w:pPr>
       <w:r>
         <w:rPr>
+          <w:rFonts w:ascii="Times New Roman" w:hAnsi="Times New Roman" w:cs="Times New Roman"/>
           <w:lang w:val="en-IE" w:eastAsia="en-IE"/>
         </w:rPr>
         <w:t>We could implement a time counter in each level that would incentivise the players to better work together so that they could complete the level in a shorter time.</w:t>
@@ -261,11 +528,13 @@
       <w:pPr>
         <w:pStyle w:val="ListNumber"/>
         <w:rPr>
+          <w:rFonts w:ascii="Times New Roman" w:hAnsi="Times New Roman" w:cs="Times New Roman"/>
           <w:lang w:val="en-IE" w:eastAsia="en-IE"/>
         </w:rPr>
       </w:pPr>
       <w:r>
         <w:rPr>
+          <w:rFonts w:ascii="Times New Roman" w:hAnsi="Times New Roman" w:cs="Times New Roman"/>
           <w:lang w:val="en-IE" w:eastAsia="en-IE"/>
         </w:rPr>
         <w:t>Will the players be able to pick up any items? Power ups to jump higher, invulnerability, etc.</w:t>
@@ -275,11 +544,13 @@
       <w:pPr>
         <w:pStyle w:val="ListNumber"/>
         <w:rPr>
+          <w:rFonts w:ascii="Times New Roman" w:hAnsi="Times New Roman" w:cs="Times New Roman"/>
           <w:lang w:val="en-IE" w:eastAsia="en-IE"/>
         </w:rPr>
       </w:pPr>
       <w:r>
         <w:rPr>
+          <w:rFonts w:ascii="Times New Roman" w:hAnsi="Times New Roman" w:cs="Times New Roman"/>
           <w:lang w:val="en-IE" w:eastAsia="en-IE"/>
         </w:rPr>
         <w:t xml:space="preserve">Both players will have to collect keys so that they can complete each level. </w:t>
@@ -294,6 +565,7 @@
         </w:numPr>
         <w:ind w:left="1080"/>
         <w:rPr>
+          <w:rFonts w:ascii="Times New Roman" w:hAnsi="Times New Roman" w:cs="Times New Roman"/>
           <w:lang w:val="en-IE"/>
         </w:rPr>
       </w:pPr>
@@ -302,7 +574,58 @@
       <w:pPr>
         <w:ind w:left="0"/>
         <w:rPr>
-          <w:rFonts w:eastAsia="Times New Roman"/>
+          <w:rFonts w:ascii="Times New Roman" w:hAnsi="Times New Roman" w:cs="Times New Roman"/>
+        </w:rPr>
+      </w:pPr>
+      <w:r>
+        <w:rPr>
+          <w:rStyle w:val="Heading1Char"/>
+          <w:rFonts w:ascii="Times New Roman" w:hAnsi="Times New Roman" w:cs="Times New Roman"/>
+        </w:rPr>
+        <w:t>Chapter 4 – Character and controls</w:t>
+      </w:r>
+      <w:r>
+        <w:rPr>
+          <w:rFonts w:ascii="Times New Roman" w:hAnsi="Times New Roman" w:cs="Times New Roman"/>
+          <w:lang w:val="en-IE"/>
+        </w:rPr>
+        <w:br/>
+      </w:r>
+      <w:bookmarkStart w:id="0" w:name="_Hlk120799106"/>
+      <w:r>
+        <w:rPr>
+          <w:rFonts w:ascii="Times New Roman" w:hAnsi="Times New Roman" w:cs="Times New Roman"/>
+        </w:rPr>
+        <w:t xml:space="preserve">The players take control of one of two brothers who have been led to this location </w:t>
+      </w:r>
+      <w:proofErr w:type="gramStart"/>
+      <w:r>
+        <w:rPr>
+          <w:rFonts w:ascii="Times New Roman" w:hAnsi="Times New Roman" w:cs="Times New Roman"/>
+        </w:rPr>
+        <w:t>in order to</w:t>
+      </w:r>
+      <w:proofErr w:type="gramEnd"/>
+      <w:r>
+        <w:rPr>
+          <w:rFonts w:ascii="Times New Roman" w:hAnsi="Times New Roman" w:cs="Times New Roman"/>
+        </w:rPr>
+        <w:t xml:space="preserve"> steal what they think is inside for themselves.</w:t>
+      </w:r>
+    </w:p>
+    <w:p>
+      <w:pPr>
+        <w:ind w:left="0"/>
+        <w:rPr>
+          <w:rFonts w:ascii="Times New Roman" w:hAnsi="Times New Roman" w:cs="Times New Roman"/>
+        </w:rPr>
+      </w:pPr>
+    </w:p>
+    <w:p>
+      <w:pPr>
+        <w:ind w:left="0"/>
+        <w:rPr>
+          <w:rFonts w:ascii="Times New Roman" w:eastAsia="Times New Roman" w:hAnsi="Times New Roman" w:cs="Times New Roman"/>
           <w:sz w:val="24"/>
           <w:szCs w:val="24"/>
           <w:lang w:val="en-IE" w:eastAsia="en-IE"/>
@@ -310,96 +633,295 @@
       </w:pPr>
       <w:r>
         <w:rPr>
-          <w:rStyle w:val="Heading1Char"/>
-        </w:rPr>
-        <w:t>Chapter 4 – Character and controls</w:t>
-      </w:r>
-      <w:r>
-        <w:rPr>
-          <w:lang w:val="en-IE"/>
+          <w:rFonts w:ascii="Times New Roman" w:hAnsi="Times New Roman" w:cs="Times New Roman"/>
+        </w:rPr>
+        <w:t>The brothers were born with the aptitude to always be agile.</w:t>
+      </w:r>
+      <w:r>
+        <w:rPr>
+          <w:rFonts w:ascii="Times New Roman" w:hAnsi="Times New Roman" w:cs="Times New Roman"/>
+        </w:rPr>
+        <w:t xml:space="preserve"> </w:t>
+      </w:r>
+      <w:r>
+        <w:rPr>
+          <w:rFonts w:ascii="Times New Roman" w:hAnsi="Times New Roman" w:cs="Times New Roman"/>
         </w:rPr>
         <w:br/>
       </w:r>
       <w:r>
-        <w:t>The brothers were born with the aptitude to always be agile.</w:t>
-      </w:r>
-      <w:r>
-        <w:br/>
-      </w:r>
-      <w:r>
-        <w:rPr>
-          <w:rFonts w:eastAsia="Times New Roman"/>
+        <w:rPr>
+          <w:rFonts w:ascii="Times New Roman" w:eastAsia="Times New Roman" w:hAnsi="Times New Roman" w:cs="Times New Roman"/>
           <w:sz w:val="24"/>
           <w:szCs w:val="24"/>
           <w:lang w:val="en-IE" w:eastAsia="en-IE"/>
         </w:rPr>
-        <w:t>They have little convergence with superheroes.</w:t>
-      </w:r>
-      <w:r>
-        <w:rPr>
-          <w:lang w:val="en-IE"/>
-        </w:rPr>
-        <w:br/>
-      </w:r>
-      <w:r>
-        <w:rPr>
-          <w:rFonts w:eastAsia="Times New Roman"/>
+        <w:t>They have little convergence with superheroes</w:t>
+      </w:r>
+      <w:r>
+        <w:rPr>
+          <w:rFonts w:ascii="Times New Roman" w:eastAsia="Times New Roman" w:hAnsi="Times New Roman" w:cs="Times New Roman"/>
           <w:sz w:val="24"/>
           <w:szCs w:val="24"/>
           <w:lang w:val="en-IE" w:eastAsia="en-IE"/>
         </w:rPr>
-        <w:t>They will make use of this superiority to effectively work together, traverse swiftly and vault exceptionally high while surviving the stages</w:t>
-      </w:r>
-      <w:r>
-        <w:rPr>
-          <w:rFonts w:eastAsia="Times New Roman"/>
+        <w:t xml:space="preserve"> and only possess typical human abilities such as running, climbing and jumping.</w:t>
+      </w:r>
+      <w:r>
+        <w:rPr>
+          <w:rFonts w:ascii="Times New Roman" w:hAnsi="Times New Roman" w:cs="Times New Roman"/>
+          <w:lang w:val="en-IE"/>
+        </w:rPr>
+        <w:br/>
+      </w:r>
+      <w:r>
+        <w:rPr>
+          <w:rFonts w:ascii="Times New Roman" w:eastAsia="Times New Roman" w:hAnsi="Times New Roman" w:cs="Times New Roman"/>
           <w:sz w:val="24"/>
           <w:szCs w:val="24"/>
           <w:lang w:val="en-IE" w:eastAsia="en-IE"/>
         </w:rPr>
-        <w:t xml:space="preserve"> until they reach the treasure.</w:t>
-      </w:r>
-    </w:p>
+        <w:t>The</w:t>
+      </w:r>
+      <w:r>
+        <w:rPr>
+          <w:rFonts w:ascii="Times New Roman" w:eastAsia="Times New Roman" w:hAnsi="Times New Roman" w:cs="Times New Roman"/>
+          <w:sz w:val="24"/>
+          <w:szCs w:val="24"/>
+          <w:lang w:val="en-IE" w:eastAsia="en-IE"/>
+        </w:rPr>
+        <w:t xml:space="preserve">refore the strength of the two brothers </w:t>
+      </w:r>
+      <w:r>
+        <w:rPr>
+          <w:rFonts w:ascii="Times New Roman" w:eastAsia="Times New Roman" w:hAnsi="Times New Roman" w:cs="Times New Roman"/>
+          <w:sz w:val="24"/>
+          <w:szCs w:val="24"/>
+          <w:lang w:val="en-IE" w:eastAsia="en-IE"/>
+        </w:rPr>
+        <w:t>will</w:t>
+      </w:r>
+      <w:r>
+        <w:rPr>
+          <w:rFonts w:ascii="Times New Roman" w:eastAsia="Times New Roman" w:hAnsi="Times New Roman" w:cs="Times New Roman"/>
+          <w:sz w:val="24"/>
+          <w:szCs w:val="24"/>
+          <w:lang w:val="en-IE" w:eastAsia="en-IE"/>
+        </w:rPr>
+        <w:t xml:space="preserve"> come from collaboration to conquer the challenges ahead</w:t>
+      </w:r>
+      <w:r>
+        <w:rPr>
+          <w:rFonts w:ascii="Times New Roman" w:eastAsia="Times New Roman" w:hAnsi="Times New Roman" w:cs="Times New Roman"/>
+          <w:sz w:val="24"/>
+          <w:szCs w:val="24"/>
+          <w:lang w:val="en-IE" w:eastAsia="en-IE"/>
+        </w:rPr>
+        <w:t>.</w:t>
+      </w:r>
+    </w:p>
+    <w:p>
+      <w:pPr>
+        <w:ind w:left="0"/>
+        <w:rPr>
+          <w:rFonts w:ascii="Times New Roman" w:eastAsia="Times New Roman" w:hAnsi="Times New Roman" w:cs="Times New Roman"/>
+          <w:sz w:val="24"/>
+          <w:szCs w:val="24"/>
+          <w:lang w:val="en-IE" w:eastAsia="en-IE"/>
+        </w:rPr>
+      </w:pPr>
+      <w:r>
+        <w:rPr>
+          <w:rFonts w:ascii="Times New Roman" w:eastAsia="Times New Roman" w:hAnsi="Times New Roman" w:cs="Times New Roman"/>
+          <w:sz w:val="24"/>
+          <w:szCs w:val="24"/>
+          <w:lang w:val="en-IE" w:eastAsia="en-IE"/>
+        </w:rPr>
+        <w:t>In this adventure the pair must</w:t>
+      </w:r>
+      <w:r>
+        <w:rPr>
+          <w:rFonts w:ascii="Times New Roman" w:eastAsia="Times New Roman" w:hAnsi="Times New Roman" w:cs="Times New Roman"/>
+          <w:sz w:val="24"/>
+          <w:szCs w:val="24"/>
+          <w:lang w:val="en-IE" w:eastAsia="en-IE"/>
+        </w:rPr>
+        <w:t xml:space="preserve"> traverse swiftly and vault exceptionally high while surviving the stages</w:t>
+      </w:r>
+      <w:r>
+        <w:rPr>
+          <w:rFonts w:ascii="Times New Roman" w:eastAsia="Times New Roman" w:hAnsi="Times New Roman" w:cs="Times New Roman"/>
+          <w:sz w:val="24"/>
+          <w:szCs w:val="24"/>
+          <w:lang w:val="en-IE" w:eastAsia="en-IE"/>
+        </w:rPr>
+        <w:t xml:space="preserve"> until they reach the</w:t>
+      </w:r>
+      <w:r>
+        <w:rPr>
+          <w:rFonts w:ascii="Times New Roman" w:eastAsia="Times New Roman" w:hAnsi="Times New Roman" w:cs="Times New Roman"/>
+          <w:sz w:val="24"/>
+          <w:szCs w:val="24"/>
+          <w:lang w:val="en-IE" w:eastAsia="en-IE"/>
+        </w:rPr>
+        <w:t xml:space="preserve"> desired</w:t>
+      </w:r>
+      <w:r>
+        <w:rPr>
+          <w:rFonts w:ascii="Times New Roman" w:eastAsia="Times New Roman" w:hAnsi="Times New Roman" w:cs="Times New Roman"/>
+          <w:sz w:val="24"/>
+          <w:szCs w:val="24"/>
+          <w:lang w:val="en-IE" w:eastAsia="en-IE"/>
+        </w:rPr>
+        <w:t xml:space="preserve"> treasure.</w:t>
+      </w:r>
+    </w:p>
+    <w:bookmarkEnd w:id="0"/>
     <w:p>
       <w:pPr>
         <w:pStyle w:val="Heading1"/>
-      </w:pPr>
-      <w:r>
+        <w:rPr>
+          <w:rFonts w:ascii="Times New Roman" w:hAnsi="Times New Roman" w:cs="Times New Roman"/>
+        </w:rPr>
+      </w:pPr>
+      <w:r>
+        <w:rPr>
+          <w:rFonts w:ascii="Times New Roman" w:hAnsi="Times New Roman" w:cs="Times New Roman"/>
+        </w:rPr>
+        <w:lastRenderedPageBreak/>
         <w:t>Chapter 5 – main gameplay concepts and platform specific features</w:t>
       </w:r>
     </w:p>
     <w:p>
-      <w:r>
+      <w:pPr>
+        <w:rPr>
+          <w:rFonts w:ascii="Times New Roman" w:hAnsi="Times New Roman" w:cs="Times New Roman"/>
+        </w:rPr>
+      </w:pPr>
+      <w:r>
+        <w:rPr>
+          <w:rFonts w:ascii="Times New Roman" w:hAnsi="Times New Roman" w:cs="Times New Roman"/>
+        </w:rPr>
         <w:t>A scrolling platformer game that consists of 2 players, where both players have to work together to overcome obstacles.</w:t>
       </w:r>
     </w:p>
     <w:p>
-      <w:r>
+      <w:pPr>
+        <w:rPr>
+          <w:rFonts w:ascii="Times New Roman" w:hAnsi="Times New Roman" w:cs="Times New Roman"/>
+        </w:rPr>
+      </w:pPr>
+      <w:r>
+        <w:rPr>
+          <w:rFonts w:ascii="Times New Roman" w:hAnsi="Times New Roman" w:cs="Times New Roman"/>
+        </w:rPr>
         <w:t>Each sequence of play is separated by a separate unique level (either horizontal-scrolling or vertical-scrolling).</w:t>
       </w:r>
     </w:p>
     <w:p>
-      <w:r>
+      <w:pPr>
+        <w:rPr>
+          <w:rFonts w:ascii="Times New Roman" w:hAnsi="Times New Roman" w:cs="Times New Roman"/>
+        </w:rPr>
+      </w:pPr>
+      <w:r>
+        <w:rPr>
+          <w:rFonts w:ascii="Times New Roman" w:hAnsi="Times New Roman" w:cs="Times New Roman"/>
+        </w:rPr>
         <w:t>Each character has to collect a key in each level to unlock their doors simultaneously in order to progress to the next level.</w:t>
       </w:r>
     </w:p>
-    <w:p/>
-    <w:p/>
-    <w:p/>
-    <w:p/>
-    <w:p/>
-    <w:p/>
-    <w:p/>
-    <w:p/>
-    <w:p>
-      <w:r>
-        <w:lastRenderedPageBreak/>
-        <w:t>Level 1 - Introducing the players to the general concept of the game. This level is not intended to be difficult. Each player simply has to jump on a pressure plate to open the cage to the opposite player’s key. Once both keys are collected, they can progress to the next level.</w:t>
-      </w:r>
-    </w:p>
-    <w:p>
-      <w:r>
-        <w:rPr>
+    <w:p>
+      <w:pPr>
+        <w:rPr>
+          <w:rFonts w:ascii="Times New Roman" w:hAnsi="Times New Roman" w:cs="Times New Roman"/>
+        </w:rPr>
+      </w:pPr>
+    </w:p>
+    <w:p>
+      <w:pPr>
+        <w:rPr>
+          <w:rFonts w:ascii="Times New Roman" w:hAnsi="Times New Roman" w:cs="Times New Roman"/>
+        </w:rPr>
+      </w:pPr>
+    </w:p>
+    <w:p>
+      <w:pPr>
+        <w:rPr>
+          <w:rFonts w:ascii="Times New Roman" w:hAnsi="Times New Roman" w:cs="Times New Roman"/>
+        </w:rPr>
+      </w:pPr>
+    </w:p>
+    <w:p>
+      <w:pPr>
+        <w:rPr>
+          <w:rFonts w:ascii="Times New Roman" w:hAnsi="Times New Roman" w:cs="Times New Roman"/>
+        </w:rPr>
+      </w:pPr>
+    </w:p>
+    <w:p>
+      <w:pPr>
+        <w:rPr>
+          <w:rFonts w:ascii="Times New Roman" w:hAnsi="Times New Roman" w:cs="Times New Roman"/>
+        </w:rPr>
+      </w:pPr>
+    </w:p>
+    <w:p>
+      <w:pPr>
+        <w:rPr>
+          <w:rFonts w:ascii="Times New Roman" w:hAnsi="Times New Roman" w:cs="Times New Roman"/>
+        </w:rPr>
+      </w:pPr>
+    </w:p>
+    <w:p>
+      <w:pPr>
+        <w:rPr>
+          <w:rFonts w:ascii="Times New Roman" w:hAnsi="Times New Roman" w:cs="Times New Roman"/>
+        </w:rPr>
+      </w:pPr>
+    </w:p>
+    <w:p>
+      <w:pPr>
+        <w:rPr>
+          <w:rFonts w:ascii="Times New Roman" w:hAnsi="Times New Roman" w:cs="Times New Roman"/>
+        </w:rPr>
+      </w:pPr>
+    </w:p>
+    <w:p>
+      <w:pPr>
+        <w:rPr>
+          <w:rFonts w:ascii="Times New Roman" w:hAnsi="Times New Roman" w:cs="Times New Roman"/>
+        </w:rPr>
+      </w:pPr>
+      <w:r>
+        <w:rPr>
+          <w:rFonts w:ascii="Times New Roman" w:hAnsi="Times New Roman" w:cs="Times New Roman"/>
+        </w:rPr>
+        <w:t>Level 1 - Introduc</w:t>
+      </w:r>
+      <w:r>
+        <w:rPr>
+          <w:rFonts w:ascii="Times New Roman" w:hAnsi="Times New Roman" w:cs="Times New Roman"/>
+        </w:rPr>
+        <w:t>es</w:t>
+      </w:r>
+      <w:r>
+        <w:rPr>
+          <w:rFonts w:ascii="Times New Roman" w:hAnsi="Times New Roman" w:cs="Times New Roman"/>
+        </w:rPr>
+        <w:t xml:space="preserve"> the players to the general concept of the game. This level is not intended to be difficult. Each player simply has to jump on a pressure plate to open the cage to the opposite player’s key. Once both keys are collected, they can progress to the next level.</w:t>
+      </w:r>
+    </w:p>
+    <w:p>
+      <w:pPr>
+        <w:spacing w:before="120"/>
+        <w:rPr>
+          <w:rFonts w:ascii="Times New Roman" w:hAnsi="Times New Roman" w:cs="Times New Roman"/>
+        </w:rPr>
+      </w:pPr>
+      <w:r>
+        <w:rPr>
+          <w:rFonts w:ascii="Times New Roman" w:hAnsi="Times New Roman" w:cs="Times New Roman"/>
           <w:noProof/>
           <w:bdr w:val="none" w:sz="0" w:space="0" w:color="auto" w:frame="1"/>
           <w:lang w:val="en-IE" w:eastAsia="en-IE"/>
@@ -464,15 +986,42 @@
         </w:drawing>
       </w:r>
       <w:r>
+        <w:rPr>
+          <w:rFonts w:ascii="Times New Roman" w:hAnsi="Times New Roman" w:cs="Times New Roman"/>
+        </w:rPr>
         <w:br/>
-      </w:r>
-      <w:r>
-        <w:t>Level 2 - Now locked rooms are introduced. One player has to step on a pressure plate to temporarily open a door to allow the other player to enter the room.</w:t>
-      </w:r>
-    </w:p>
-    <w:p/>
-    <w:p>
-      <w:r>
+        <w:t xml:space="preserve">Level 2 - Now </w:t>
+      </w:r>
+      <w:r>
+        <w:rPr>
+          <w:rFonts w:ascii="Times New Roman" w:hAnsi="Times New Roman" w:cs="Times New Roman"/>
+        </w:rPr>
+        <w:t>locked rooms</w:t>
+      </w:r>
+      <w:r>
+        <w:rPr>
+          <w:rFonts w:ascii="Times New Roman" w:hAnsi="Times New Roman" w:cs="Times New Roman"/>
+        </w:rPr>
+        <w:t xml:space="preserve"> are introduced. One player has to step on a pressure plate to temporarily open a door to allow the other player to enter the room.</w:t>
+      </w:r>
+    </w:p>
+    <w:p>
+      <w:pPr>
+        <w:rPr>
+          <w:rFonts w:ascii="Times New Roman" w:hAnsi="Times New Roman" w:cs="Times New Roman"/>
+        </w:rPr>
+      </w:pPr>
+    </w:p>
+    <w:p>
+      <w:pPr>
+        <w:rPr>
+          <w:rFonts w:ascii="Times New Roman" w:hAnsi="Times New Roman" w:cs="Times New Roman"/>
+        </w:rPr>
+      </w:pPr>
+      <w:r>
+        <w:rPr>
+          <w:rFonts w:ascii="Times New Roman" w:hAnsi="Times New Roman" w:cs="Times New Roman"/>
+        </w:rPr>
         <w:t>Level 3 - This level is intended to be difficult. It combines the previously learned concepts. There are locked doors, key cages, traps, turrets, saws, ghosts, etc.</w:t>
       </w:r>
     </w:p>
@@ -485,6 +1034,7 @@
         </w:numPr>
         <w:ind w:left="1080"/>
         <w:rPr>
+          <w:rFonts w:ascii="Times New Roman" w:hAnsi="Times New Roman" w:cs="Times New Roman"/>
           <w:sz w:val="26"/>
           <w:szCs w:val="26"/>
           <w:lang w:val="en-IE"/>
@@ -492,12 +1042,13 @@
       </w:pPr>
       <w:r>
         <w:rPr>
-          <w:rFonts w:ascii="Arial" w:hAnsi="Arial" w:cs="Arial"/>
+          <w:rFonts w:ascii="Times New Roman" w:hAnsi="Times New Roman" w:cs="Times New Roman"/>
           <w:noProof/>
           <w:color w:val="000000"/>
           <w:bdr w:val="none" w:sz="0" w:space="0" w:color="auto" w:frame="1"/>
           <w:lang w:val="en-IE" w:eastAsia="en-IE"/>
         </w:rPr>
+        <w:lastRenderedPageBreak/>
         <w:drawing>
           <wp:inline distT="0" distB="0" distL="0" distR="0" wp14:anchorId="7FEA6F87" wp14:editId="5FC58AF2">
             <wp:extent cx="3276600" cy="2943225"/>
@@ -551,8 +1102,22 @@
       </w:r>
     </w:p>
     <w:p>
-      <w:r>
+      <w:pPr>
+        <w:rPr>
+          <w:rFonts w:ascii="Times New Roman" w:hAnsi="Times New Roman" w:cs="Times New Roman"/>
+        </w:rPr>
+      </w:pPr>
+      <w:r>
+        <w:rPr>
+          <w:rFonts w:ascii="Times New Roman" w:hAnsi="Times New Roman" w:cs="Times New Roman"/>
+        </w:rPr>
         <w:t>Level 4 - Boss level</w:t>
+      </w:r>
+      <w:r>
+        <w:rPr>
+          <w:rFonts w:ascii="Times New Roman" w:hAnsi="Times New Roman" w:cs="Times New Roman"/>
+        </w:rPr>
+        <w:t xml:space="preserve"> – This level is the final level of the game. The players are rewarded for their past successes with a boss level that</w:t>
       </w:r>
     </w:p>
     <w:p>
@@ -564,6 +1129,7 @@
         </w:numPr>
         <w:ind w:left="1080"/>
         <w:rPr>
+          <w:rFonts w:ascii="Times New Roman" w:hAnsi="Times New Roman" w:cs="Times New Roman"/>
           <w:sz w:val="26"/>
           <w:szCs w:val="26"/>
           <w:lang w:val="en-IE"/>
@@ -579,6 +1145,7 @@
         </w:numPr>
         <w:ind w:left="1080"/>
         <w:rPr>
+          <w:rFonts w:ascii="Times New Roman" w:hAnsi="Times New Roman" w:cs="Times New Roman"/>
           <w:sz w:val="26"/>
           <w:szCs w:val="26"/>
           <w:lang w:val="en-IE"/>
@@ -594,6 +1161,7 @@
         </w:numPr>
         <w:ind w:left="1080"/>
         <w:rPr>
+          <w:rFonts w:ascii="Times New Roman" w:hAnsi="Times New Roman" w:cs="Times New Roman"/>
           <w:sz w:val="26"/>
           <w:szCs w:val="26"/>
           <w:lang w:val="en-IE"/>
@@ -604,56 +1172,105 @@
       <w:pPr>
         <w:pStyle w:val="Heading1"/>
         <w:rPr>
+          <w:rFonts w:ascii="Times New Roman" w:hAnsi="Times New Roman" w:cs="Times New Roman"/>
           <w:lang w:val="en-IE"/>
         </w:rPr>
       </w:pPr>
       <w:r>
         <w:rPr>
+          <w:rFonts w:ascii="Times New Roman" w:hAnsi="Times New Roman" w:cs="Times New Roman"/>
           <w:lang w:val="en-IE"/>
         </w:rPr>
-        <w:lastRenderedPageBreak/>
         <w:t>Chapter 6 – Game world</w:t>
       </w:r>
     </w:p>
     <w:p>
-      <w:r>
+      <w:pPr>
+        <w:rPr>
+          <w:rFonts w:ascii="Times New Roman" w:hAnsi="Times New Roman" w:cs="Times New Roman"/>
+        </w:rPr>
+      </w:pPr>
+      <w:r>
+        <w:rPr>
+          <w:rFonts w:ascii="Times New Roman" w:hAnsi="Times New Roman" w:cs="Times New Roman"/>
+        </w:rPr>
         <w:t>The world of {GAMETITLE} is inspired by the surge of 2-D action-adventure games that have been released since the renaissance era of 2-dimensional games began on the Xbox Live Arcade platform of the 2010s. Some notable games from this era include super meat boy, hollow knight, inside and others.</w:t>
       </w:r>
     </w:p>
     <w:p>
-      <w:r>
-        <w:t xml:space="preserve">The game world will take inspiration from medieval-themed games like </w:t>
-      </w:r>
-      <w:r>
-        <w:t xml:space="preserve">a </w:t>
-      </w:r>
-      <w:r>
-        <w:t xml:space="preserve">hollow knight and include a simple art style to </w:t>
-      </w:r>
-      <w:r>
+      <w:pPr>
+        <w:rPr>
+          <w:rFonts w:ascii="Times New Roman" w:hAnsi="Times New Roman" w:cs="Times New Roman"/>
+        </w:rPr>
+      </w:pPr>
+      <w:r>
+        <w:rPr>
+          <w:rFonts w:ascii="Times New Roman" w:hAnsi="Times New Roman" w:cs="Times New Roman"/>
+        </w:rPr>
+        <w:t xml:space="preserve">The game world will take inspiration from medieval-themed games like a hollow knight and include a simple art style to </w:t>
+      </w:r>
+      <w:r>
+        <w:rPr>
+          <w:rFonts w:ascii="Times New Roman" w:hAnsi="Times New Roman" w:cs="Times New Roman"/>
+        </w:rPr>
         <w:t>emphasize</w:t>
       </w:r>
       <w:r>
+        <w:rPr>
+          <w:rFonts w:ascii="Times New Roman" w:hAnsi="Times New Roman" w:cs="Times New Roman"/>
+        </w:rPr>
         <w:t xml:space="preserve"> critical elements of the game world, such as ladders, doors, walls, and the environmental hazards that exist in the world.</w:t>
       </w:r>
     </w:p>
     <w:p>
-      <w:r>
+      <w:pPr>
+        <w:rPr>
+          <w:rFonts w:ascii="Times New Roman" w:hAnsi="Times New Roman" w:cs="Times New Roman"/>
+        </w:rPr>
+      </w:pPr>
+      <w:r>
+        <w:rPr>
+          <w:rFonts w:ascii="Times New Roman" w:hAnsi="Times New Roman" w:cs="Times New Roman"/>
+        </w:rPr>
         <w:t>The game takes place on a 2-Dimensional plane and players will be travelling through levels both through horizontal and vertical exploration.</w:t>
       </w:r>
     </w:p>
     <w:p>
-      <w:r>
+      <w:pPr>
+        <w:rPr>
+          <w:rFonts w:ascii="Times New Roman" w:hAnsi="Times New Roman" w:cs="Times New Roman"/>
+        </w:rPr>
+      </w:pPr>
+      <w:r>
+        <w:rPr>
+          <w:rFonts w:ascii="Times New Roman" w:hAnsi="Times New Roman" w:cs="Times New Roman"/>
+        </w:rPr>
         <w:t>The players will work independently of each other and so the world will have to allow for this.</w:t>
       </w:r>
     </w:p>
     <w:p>
-      <w:r>
+      <w:pPr>
+        <w:rPr>
+          <w:rFonts w:ascii="Times New Roman" w:hAnsi="Times New Roman" w:cs="Times New Roman"/>
+        </w:rPr>
+      </w:pPr>
+      <w:r>
+        <w:rPr>
+          <w:rFonts w:ascii="Times New Roman" w:hAnsi="Times New Roman" w:cs="Times New Roman"/>
+        </w:rPr>
         <w:t>Obstacles and challenges coming from the game world will come in the form of environmental obstacles that aim to hinder or kill the player.</w:t>
       </w:r>
     </w:p>
     <w:p>
-      <w:r>
+      <w:pPr>
+        <w:rPr>
+          <w:rFonts w:ascii="Times New Roman" w:hAnsi="Times New Roman" w:cs="Times New Roman"/>
+        </w:rPr>
+      </w:pPr>
+      <w:r>
+        <w:rPr>
+          <w:rFonts w:ascii="Times New Roman" w:hAnsi="Times New Roman" w:cs="Times New Roman"/>
+        </w:rPr>
         <w:t>Cooperation is needed to progress through the game so the world will include environmental puzzles that require cooperation from both players to solve and proceed through the levels of the game.</w:t>
       </w:r>
     </w:p>
@@ -661,6 +1278,7 @@
       <w:pPr>
         <w:pStyle w:val="Heading1"/>
         <w:rPr>
+          <w:rFonts w:ascii="Times New Roman" w:hAnsi="Times New Roman" w:cs="Times New Roman"/>
           <w:lang w:val="en-IE"/>
         </w:rPr>
       </w:pPr>
@@ -669,11 +1287,13 @@
       <w:pPr>
         <w:pStyle w:val="Heading1"/>
         <w:rPr>
+          <w:rFonts w:ascii="Times New Roman" w:hAnsi="Times New Roman" w:cs="Times New Roman"/>
           <w:lang w:val="en-IE"/>
         </w:rPr>
       </w:pPr>
       <w:r>
         <w:rPr>
+          <w:rFonts w:ascii="Times New Roman" w:hAnsi="Times New Roman" w:cs="Times New Roman"/>
           <w:lang w:val="en-IE"/>
         </w:rPr>
         <w:t>chapter 7 – interface</w:t>
@@ -682,32 +1302,56 @@
     <w:p>
       <w:pPr>
         <w:pStyle w:val="ListNumber"/>
-      </w:pPr>
-      <w:r>
+        <w:rPr>
+          <w:rFonts w:ascii="Times New Roman" w:hAnsi="Times New Roman" w:cs="Times New Roman"/>
+        </w:rPr>
+      </w:pPr>
+      <w:r>
+        <w:rPr>
+          <w:rFonts w:ascii="Times New Roman" w:hAnsi="Times New Roman" w:cs="Times New Roman"/>
+        </w:rPr>
         <w:t>The main menu.</w:t>
       </w:r>
     </w:p>
     <w:p>
       <w:pPr>
         <w:pStyle w:val="ListNumber"/>
-      </w:pPr>
-      <w:r>
+        <w:rPr>
+          <w:rFonts w:ascii="Times New Roman" w:hAnsi="Times New Roman" w:cs="Times New Roman"/>
+        </w:rPr>
+      </w:pPr>
+      <w:r>
+        <w:rPr>
+          <w:rFonts w:ascii="Times New Roman" w:hAnsi="Times New Roman" w:cs="Times New Roman"/>
+        </w:rPr>
         <w:t>The players navigate the game with a total of 3 keys, either “A”, “W”, “D” or Left-Arrow, Up-Arrow, and Right Arrow. “A” and Left-Arrow move the player to the left. “W” and Up-Arrow make the player jump and “D” and Right-Arrow move the player to the right.</w:t>
       </w:r>
     </w:p>
     <w:p>
       <w:pPr>
         <w:pStyle w:val="ListNumber"/>
-      </w:pPr>
-      <w:r>
+        <w:rPr>
+          <w:rFonts w:ascii="Times New Roman" w:hAnsi="Times New Roman" w:cs="Times New Roman"/>
+        </w:rPr>
+      </w:pPr>
+      <w:r>
+        <w:rPr>
+          <w:rFonts w:ascii="Times New Roman" w:hAnsi="Times New Roman" w:cs="Times New Roman"/>
+        </w:rPr>
         <w:t>The mood of the interface will be one of adventure and exploration, enticing the player to progress through the game. The music will be similar, emphasising a “call to adventure”.</w:t>
       </w:r>
     </w:p>
     <w:p>
       <w:pPr>
         <w:pStyle w:val="ListNumber"/>
-      </w:pPr>
-      <w:r>
+        <w:rPr>
+          <w:rFonts w:ascii="Times New Roman" w:hAnsi="Times New Roman" w:cs="Times New Roman"/>
+        </w:rPr>
+      </w:pPr>
+      <w:r>
+        <w:rPr>
+          <w:rFonts w:ascii="Times New Roman" w:hAnsi="Times New Roman" w:cs="Times New Roman"/>
+        </w:rPr>
         <w:t>On the heads up display (HUD) it will display the player’s lives and possibly a timer, counting how long they have been on the current level.</w:t>
       </w:r>
     </w:p>
@@ -719,83 +1363,149 @@
         </w:rPr>
       </w:pPr>
       <w:r>
+        <w:rPr>
+          <w:rFonts w:ascii="Times New Roman" w:hAnsi="Times New Roman" w:cs="Times New Roman"/>
+        </w:rPr>
         <w:t> </w:t>
       </w:r>
     </w:p>
     <w:p>
-      <w:r>
+      <w:pPr>
+        <w:rPr>
+          <w:rFonts w:ascii="Times New Roman" w:hAnsi="Times New Roman" w:cs="Times New Roman"/>
+        </w:rPr>
+      </w:pPr>
+      <w:r>
+        <w:rPr>
+          <w:rFonts w:ascii="Times New Roman" w:hAnsi="Times New Roman" w:cs="Times New Roman"/>
+        </w:rPr>
         <w:t>Start -&gt; Movement -&gt; Navigate the Level -&gt; Avoid Traps/Obstacles -&gt; Unlock the Doors -&gt; Reach the End</w:t>
       </w:r>
     </w:p>
     <w:p>
       <w:pPr>
         <w:pStyle w:val="Heading1"/>
-      </w:pPr>
-      <w:r>
+        <w:rPr>
+          <w:rFonts w:ascii="Times New Roman" w:hAnsi="Times New Roman" w:cs="Times New Roman"/>
+        </w:rPr>
+      </w:pPr>
+      <w:r>
+        <w:rPr>
+          <w:rFonts w:ascii="Times New Roman" w:hAnsi="Times New Roman" w:cs="Times New Roman"/>
+        </w:rPr>
         <w:t xml:space="preserve">chapter 8 </w:t>
       </w:r>
       <w:r>
+        <w:rPr>
+          <w:rFonts w:ascii="Times New Roman" w:hAnsi="Times New Roman" w:cs="Times New Roman"/>
+        </w:rPr>
         <w:t>–</w:t>
       </w:r>
       <w:r>
+        <w:rPr>
+          <w:rFonts w:ascii="Times New Roman" w:hAnsi="Times New Roman" w:cs="Times New Roman"/>
+        </w:rPr>
         <w:t xml:space="preserve"> mechanics</w:t>
       </w:r>
     </w:p>
     <w:p>
-      <w:r>
-        <w:lastRenderedPageBreak/>
+      <w:pPr>
+        <w:rPr>
+          <w:rFonts w:ascii="Times New Roman" w:hAnsi="Times New Roman" w:cs="Times New Roman"/>
+        </w:rPr>
+      </w:pPr>
+      <w:r>
+        <w:rPr>
+          <w:rFonts w:ascii="Times New Roman" w:hAnsi="Times New Roman" w:cs="Times New Roman"/>
+        </w:rPr>
         <w:t>Gameplay Mechanics -</w:t>
       </w:r>
     </w:p>
     <w:p>
       <w:pPr>
         <w:pStyle w:val="ListNumber"/>
-      </w:pPr>
-      <w:r>
+        <w:rPr>
+          <w:rFonts w:ascii="Times New Roman" w:hAnsi="Times New Roman" w:cs="Times New Roman"/>
+        </w:rPr>
+      </w:pPr>
+      <w:r>
+        <w:rPr>
+          <w:rFonts w:ascii="Times New Roman" w:hAnsi="Times New Roman" w:cs="Times New Roman"/>
+        </w:rPr>
         <w:t>Key cages that require both players to open</w:t>
       </w:r>
     </w:p>
     <w:p>
       <w:pPr>
         <w:pStyle w:val="ListNumber"/>
-      </w:pPr>
-      <w:r>
+        <w:rPr>
+          <w:rFonts w:ascii="Times New Roman" w:hAnsi="Times New Roman" w:cs="Times New Roman"/>
+        </w:rPr>
+      </w:pPr>
+      <w:r>
+        <w:rPr>
+          <w:rFonts w:ascii="Times New Roman" w:hAnsi="Times New Roman" w:cs="Times New Roman"/>
+        </w:rPr>
         <w:t>Locked Doors that only one player can temporarily open to give access to the other player</w:t>
       </w:r>
     </w:p>
     <w:p>
       <w:pPr>
         <w:pStyle w:val="ListNumber"/>
-      </w:pPr>
-      <w:r>
+        <w:rPr>
+          <w:rFonts w:ascii="Times New Roman" w:hAnsi="Times New Roman" w:cs="Times New Roman"/>
+        </w:rPr>
+      </w:pPr>
+      <w:r>
+        <w:rPr>
+          <w:rFonts w:ascii="Times New Roman" w:hAnsi="Times New Roman" w:cs="Times New Roman"/>
+        </w:rPr>
         <w:t>Fire traps that can be temporarily disabled by one player to let the other player through</w:t>
       </w:r>
     </w:p>
     <w:p>
       <w:pPr>
         <w:pStyle w:val="ListNumber"/>
-      </w:pPr>
-      <w:r>
+        <w:rPr>
+          <w:rFonts w:ascii="Times New Roman" w:hAnsi="Times New Roman" w:cs="Times New Roman"/>
+        </w:rPr>
+      </w:pPr>
+      <w:r>
+        <w:rPr>
+          <w:rFonts w:ascii="Times New Roman" w:hAnsi="Times New Roman" w:cs="Times New Roman"/>
+        </w:rPr>
         <w:t>Turrets that fire projectiles at the players</w:t>
       </w:r>
     </w:p>
     <w:p>
       <w:pPr>
         <w:pStyle w:val="ListNumber"/>
-      </w:pPr>
-      <w:r>
+        <w:rPr>
+          <w:rFonts w:ascii="Times New Roman" w:hAnsi="Times New Roman" w:cs="Times New Roman"/>
+        </w:rPr>
+      </w:pPr>
+      <w:r>
+        <w:rPr>
+          <w:rFonts w:ascii="Times New Roman" w:hAnsi="Times New Roman" w:cs="Times New Roman"/>
+        </w:rPr>
         <w:t>Saw blades with predictable movements that the players need to dodge.</w:t>
       </w:r>
     </w:p>
     <w:p>
-      <w:r>
-        <w:rPr>
-          <w:rFonts w:ascii="Arial" w:hAnsi="Arial" w:cs="Arial"/>
+      <w:pPr>
+        <w:rPr>
+          <w:rFonts w:ascii="Times New Roman" w:hAnsi="Times New Roman" w:cs="Times New Roman"/>
+        </w:rPr>
+      </w:pPr>
+      <w:r>
+        <w:rPr>
+          <w:rFonts w:ascii="Times New Roman" w:hAnsi="Times New Roman" w:cs="Times New Roman"/>
           <w:noProof/>
           <w:color w:val="000000"/>
           <w:bdr w:val="none" w:sz="0" w:space="0" w:color="auto" w:frame="1"/>
           <w:lang w:val="en-IE" w:eastAsia="en-IE"/>
         </w:rPr>
+        <w:lastRenderedPageBreak/>
         <w:drawing>
           <wp:anchor distT="0" distB="0" distL="114300" distR="114300" simplePos="0" relativeHeight="251659264" behindDoc="0" locked="0" layoutInCell="1" allowOverlap="1" wp14:anchorId="38705E53" wp14:editId="49DF6C05">
             <wp:simplePos x="0" y="0"/>
@@ -862,33 +1572,70 @@
         </w:drawing>
       </w:r>
       <w:r>
+        <w:rPr>
+          <w:rFonts w:ascii="Times New Roman" w:hAnsi="Times New Roman" w:cs="Times New Roman"/>
+        </w:rPr>
         <w:t>Since the game is a scroller (either horizontal-scrolling or vertical-scrolling), the camera must follow the players as they move throughout the game. The position of the camera is calculated as the midpoint between the two characters, on both the x and y axes.</w:t>
       </w:r>
     </w:p>
     <w:p>
       <w:pPr>
         <w:pStyle w:val="Heading1"/>
-      </w:pPr>
-      <w:r>
+        <w:rPr>
+          <w:rFonts w:ascii="Times New Roman" w:hAnsi="Times New Roman" w:cs="Times New Roman"/>
+        </w:rPr>
+      </w:pPr>
+      <w:r>
+        <w:rPr>
+          <w:rFonts w:ascii="Times New Roman" w:hAnsi="Times New Roman" w:cs="Times New Roman"/>
+        </w:rPr>
         <w:t>chapter 9 – enemies and bosses</w:t>
       </w:r>
     </w:p>
     <w:p>
-      <w:r>
+      <w:pPr>
+        <w:rPr>
+          <w:rFonts w:ascii="Times New Roman" w:hAnsi="Times New Roman" w:cs="Times New Roman"/>
+        </w:rPr>
+      </w:pPr>
+      <w:r>
+        <w:rPr>
+          <w:rFonts w:ascii="Times New Roman" w:hAnsi="Times New Roman" w:cs="Times New Roman"/>
+        </w:rPr>
         <w:t>Enemies come in the form of environmental hazards in this game. The players will have to dodge multiple environmental hazards such as spike traps, rotating saws, acid pools and turrets that shoot in fixed directions that aim to give a level of challenge in the game.</w:t>
       </w:r>
     </w:p>
     <w:p>
-      <w:r>
+      <w:pPr>
+        <w:rPr>
+          <w:rFonts w:ascii="Times New Roman" w:hAnsi="Times New Roman" w:cs="Times New Roman"/>
+        </w:rPr>
+      </w:pPr>
+      <w:r>
+        <w:rPr>
+          <w:rFonts w:ascii="Times New Roman" w:hAnsi="Times New Roman" w:cs="Times New Roman"/>
+        </w:rPr>
         <w:t>The hazardous obstacles will be used to impede the player’s progress through the levels, in doing this the players are presented with a problem to solve leading to a source of challenge and an opportunity for skill expression.</w:t>
       </w:r>
     </w:p>
-    <w:p/>
+    <w:p>
+      <w:pPr>
+        <w:rPr>
+          <w:rFonts w:ascii="Times New Roman" w:hAnsi="Times New Roman" w:cs="Times New Roman"/>
+        </w:rPr>
+      </w:pPr>
+    </w:p>
     <w:p>
       <w:pPr>
         <w:pStyle w:val="Heading1"/>
-      </w:pPr>
-      <w:r>
+        <w:rPr>
+          <w:rFonts w:ascii="Times New Roman" w:hAnsi="Times New Roman" w:cs="Times New Roman"/>
+        </w:rPr>
+      </w:pPr>
+      <w:r>
+        <w:rPr>
+          <w:rFonts w:ascii="Times New Roman" w:hAnsi="Times New Roman" w:cs="Times New Roman"/>
+        </w:rPr>
         <w:t>Chapter 10: Unknown – cut scenes, bonus material and comps</w:t>
       </w:r>
     </w:p>
@@ -896,6 +1643,7 @@
       <w:pPr>
         <w:pStyle w:val="Heading1"/>
         <w:rPr>
+          <w:rFonts w:ascii="Times New Roman" w:hAnsi="Times New Roman" w:cs="Times New Roman"/>
           <w:lang w:val="en-IE"/>
         </w:rPr>
       </w:pPr>
@@ -904,6 +1652,7 @@
       <w:pPr>
         <w:pStyle w:val="Heading1"/>
         <w:rPr>
+          <w:rFonts w:ascii="Times New Roman" w:hAnsi="Times New Roman" w:cs="Times New Roman"/>
           <w:lang w:val="en-IE"/>
         </w:rPr>
       </w:pPr>
@@ -912,6 +1661,7 @@
       <w:pPr>
         <w:pStyle w:val="Heading1"/>
         <w:rPr>
+          <w:rFonts w:ascii="Times New Roman" w:hAnsi="Times New Roman" w:cs="Times New Roman"/>
           <w:lang w:val="en-IE"/>
         </w:rPr>
       </w:pPr>
@@ -3690,6 +4440,7 @@
     <w:lsdException w:name="HTML Sample" w:semiHidden="1" w:unhideWhenUsed="1"/>
     <w:lsdException w:name="HTML Typewriter" w:semiHidden="1" w:unhideWhenUsed="1"/>
     <w:lsdException w:name="HTML Variable" w:semiHidden="1" w:unhideWhenUsed="1"/>
+    <w:lsdException w:name="Normal Table" w:semiHidden="1" w:unhideWhenUsed="1"/>
     <w:lsdException w:name="annotation subject" w:semiHidden="1" w:unhideWhenUsed="1"/>
     <w:lsdException w:name="No List" w:semiHidden="1" w:unhideWhenUsed="1"/>
     <w:lsdException w:name="Outline List 1" w:semiHidden="1" w:unhideWhenUsed="1"/>
@@ -3732,8 +4483,11 @@
     <w:lsdException w:name="Table Contemporary" w:semiHidden="1" w:unhideWhenUsed="1"/>
     <w:lsdException w:name="Table Elegant" w:semiHidden="1" w:unhideWhenUsed="1"/>
     <w:lsdException w:name="Table Professional" w:semiHidden="1" w:unhideWhenUsed="1"/>
+    <w:lsdException w:name="Table Subtle 1" w:semiHidden="1" w:unhideWhenUsed="1"/>
     <w:lsdException w:name="Table Subtle 2" w:semiHidden="1" w:unhideWhenUsed="1"/>
     <w:lsdException w:name="Table Web 1" w:semiHidden="1" w:unhideWhenUsed="1"/>
+    <w:lsdException w:name="Table Web 2" w:semiHidden="1" w:unhideWhenUsed="1"/>
+    <w:lsdException w:name="Table Web 3" w:semiHidden="1" w:unhideWhenUsed="1"/>
     <w:lsdException w:name="Balloon Text" w:semiHidden="1" w:unhideWhenUsed="1"/>
     <w:lsdException w:name="Table Grid" w:uiPriority="39"/>
     <w:lsdException w:name="Table Theme" w:semiHidden="1" w:unhideWhenUsed="1"/>

</xml_diff>